<commit_message>
diario + prime pagine sito, login, password dimenticata, conferma cambio password e cambio password
</commit_message>
<xml_diff>
--- a/Diari/03_lupica_andrea_diario_2017-05-03.docx
+++ b/Diari/03_lupica_andrea_diario_2017-05-03.docx
@@ -176,6 +176,12 @@
               </w:rPr>
               <w:t>In poche parole mi è stato detto di non complicarmi troppo con le informazioni dell’utente, email e password sono abbastanza per la registrazione. Inoltre per i report mi è stato chiarito che il punto 7 fa riferimento al punto 5 e che insieme al punto 6 devo prevedere una pagina molto simile a quella fatta nel primo progetto chiamata “visioni particolari” molto simile a questa pagina</w:t>
             </w:r>
+            <w:r>
+              <w:rPr>
+                <w:b w:val="0"/>
+              </w:rPr>
+              <w:t>.</w:t>
+            </w:r>
           </w:p>
           <w:p>
             <w:pPr>
@@ -206,7 +212,13 @@
                           <pic:cNvPicPr/>
                         </pic:nvPicPr>
                         <pic:blipFill>
-                          <a:blip r:embed="rId8"/>
+                          <a:blip r:embed="rId8" cstate="screen">
+                            <a:extLst>
+                              <a:ext uri="{28A0092B-C50C-407E-A947-70E740481C1C}">
+                                <a14:useLocalDpi xmlns:a14="http://schemas.microsoft.com/office/drawing/2010/main"/>
+                              </a:ext>
+                            </a:extLst>
+                          </a:blip>
                           <a:stretch>
                             <a:fillRect/>
                           </a:stretch>
@@ -258,7 +270,21 @@
               <w:rPr>
                 <w:b w:val="0"/>
               </w:rPr>
-              <w:t>usso, ho continuato i requisiti e ho iniziato a fare la pianificazione dato che mi sono fatto anche un’idea di quante pagine devo fare.</w:t>
+              <w:t>usso, ho continuato i requisiti</w:t>
+            </w:r>
+            <w:r>
+              <w:rPr>
+                <w:b w:val="0"/>
+              </w:rPr>
+              <w:t>, non ancora conclusi,</w:t>
+            </w:r>
+            <w:bookmarkStart w:id="0" w:name="_GoBack"/>
+            <w:bookmarkEnd w:id="0"/>
+            <w:r>
+              <w:rPr>
+                <w:b w:val="0"/>
+              </w:rPr>
+              <w:t xml:space="preserve"> e ho iniziato a fare la pianificazione dato che mi sono fatto anche un’idea di quante pagine devo fare.</w:t>
             </w:r>
             <w:r>
               <w:rPr>
@@ -328,7 +354,13 @@
                           <pic:cNvPicPr/>
                         </pic:nvPicPr>
                         <pic:blipFill>
-                          <a:blip r:embed="rId9"/>
+                          <a:blip r:embed="rId9" cstate="screen">
+                            <a:extLst>
+                              <a:ext uri="{28A0092B-C50C-407E-A947-70E740481C1C}">
+                                <a14:useLocalDpi xmlns:a14="http://schemas.microsoft.com/office/drawing/2010/main"/>
+                              </a:ext>
+                            </a:extLst>
+                          </a:blip>
                           <a:stretch>
                             <a:fillRect/>
                           </a:stretch>
@@ -414,7 +446,13 @@
                           <pic:cNvPicPr/>
                         </pic:nvPicPr>
                         <pic:blipFill>
-                          <a:blip r:embed="rId10"/>
+                          <a:blip r:embed="rId10" cstate="screen">
+                            <a:extLst>
+                              <a:ext uri="{28A0092B-C50C-407E-A947-70E740481C1C}">
+                                <a14:useLocalDpi xmlns:a14="http://schemas.microsoft.com/office/drawing/2010/main"/>
+                              </a:ext>
+                            </a:extLst>
+                          </a:blip>
                           <a:stretch>
                             <a:fillRect/>
                           </a:stretch>
@@ -494,7 +532,13 @@
                           <pic:cNvPicPr/>
                         </pic:nvPicPr>
                         <pic:blipFill>
-                          <a:blip r:embed="rId11"/>
+                          <a:blip r:embed="rId11" cstate="screen">
+                            <a:extLst>
+                              <a:ext uri="{28A0092B-C50C-407E-A947-70E740481C1C}">
+                                <a14:useLocalDpi xmlns:a14="http://schemas.microsoft.com/office/drawing/2010/main"/>
+                              </a:ext>
+                            </a:extLst>
+                          </a:blip>
                           <a:stretch>
                             <a:fillRect/>
                           </a:stretch>
@@ -595,7 +639,7 @@
                 <v:shape id="_x0000_i1025" type="#_x0000_t75" style="width:255.5pt;height:171pt" o:ole="">
                   <v:imagedata r:id="rId12" o:title=""/>
                 </v:shape>
-                <o:OLEObject Type="Embed" ProgID="Visio.Drawing.15" ShapeID="_x0000_i1025" DrawAspect="Content" ObjectID="_1555336734" r:id="rId13"/>
+                <o:OLEObject Type="Embed" ProgID="Visio.Drawing.15" ShapeID="_x0000_i1025" DrawAspect="Content" ObjectID="_1555337876" r:id="rId13"/>
               </w:object>
             </w:r>
           </w:p>
@@ -621,7 +665,6 @@
               <w:t>Questa pagina è accessibile a tutti nel momento in cui l’utente clicca su “password dimenticata” nella pagina di login. Se le due email corrispondono verrà segnalato l’invio di una nuova password all’utente</w:t>
             </w:r>
           </w:p>
-          <w:bookmarkStart w:id="0" w:name="_GoBack"/>
           <w:p>
             <w:pPr>
               <w:pStyle w:val="Nessunaspaziatura"/>
@@ -636,10 +679,9 @@
                 <v:shape id="_x0000_i1026" type="#_x0000_t75" style="width:236pt;height:157pt" o:ole="">
                   <v:imagedata r:id="rId14" o:title=""/>
                 </v:shape>
-                <o:OLEObject Type="Embed" ProgID="Visio.Drawing.15" ShapeID="_x0000_i1026" DrawAspect="Content" ObjectID="_1555336735" r:id="rId15"/>
+                <o:OLEObject Type="Embed" ProgID="Visio.Drawing.15" ShapeID="_x0000_i1026" DrawAspect="Content" ObjectID="_1555337877" r:id="rId15"/>
               </w:object>
             </w:r>
-            <w:bookmarkEnd w:id="0"/>
           </w:p>
           <w:p>
             <w:pPr>
@@ -682,7 +724,7 @@
                 <v:shape id="_x0000_i1027" type="#_x0000_t75" style="width:453.5pt;height:303.5pt" o:ole="">
                   <v:imagedata r:id="rId16" o:title=""/>
                 </v:shape>
-                <o:OLEObject Type="Embed" ProgID="Visio.Drawing.15" ShapeID="_x0000_i1027" DrawAspect="Content" ObjectID="_1555336736" r:id="rId17"/>
+                <o:OLEObject Type="Embed" ProgID="Visio.Drawing.15" ShapeID="_x0000_i1027" DrawAspect="Content" ObjectID="_1555337878" r:id="rId17"/>
               </w:object>
             </w:r>
           </w:p>
@@ -811,7 +853,7 @@
                 <v:shape id="_x0000_i1028" type="#_x0000_t75" style="width:394.5pt;height:252.5pt" o:ole="">
                   <v:imagedata r:id="rId18" o:title=""/>
                 </v:shape>
-                <o:OLEObject Type="Embed" ProgID="Visio.Drawing.15" ShapeID="_x0000_i1028" DrawAspect="Content" ObjectID="_1555336737" r:id="rId19"/>
+                <o:OLEObject Type="Embed" ProgID="Visio.Drawing.15" ShapeID="_x0000_i1028" DrawAspect="Content" ObjectID="_1555337879" r:id="rId19"/>
               </w:object>
             </w:r>
           </w:p>
@@ -989,7 +1031,7 @@
                 <v:shape id="_x0000_i1029" type="#_x0000_t75" style="width:331pt;height:223.5pt" o:ole="">
                   <v:imagedata r:id="rId20" o:title=""/>
                 </v:shape>
-                <o:OLEObject Type="Embed" ProgID="Visio.Drawing.15" ShapeID="_x0000_i1029" DrawAspect="Content" ObjectID="_1555336738" r:id="rId21"/>
+                <o:OLEObject Type="Embed" ProgID="Visio.Drawing.15" ShapeID="_x0000_i1029" DrawAspect="Content" ObjectID="_1555337880" r:id="rId21"/>
               </w:object>
             </w:r>
           </w:p>
@@ -1057,7 +1099,7 @@
                 <v:shape id="_x0000_i1030" type="#_x0000_t75" style="width:331pt;height:218.5pt" o:ole="">
                   <v:imagedata r:id="rId22" o:title=""/>
                 </v:shape>
-                <o:OLEObject Type="Embed" ProgID="Visio.Drawing.15" ShapeID="_x0000_i1030" DrawAspect="Content" ObjectID="_1555336739" r:id="rId23"/>
+                <o:OLEObject Type="Embed" ProgID="Visio.Drawing.15" ShapeID="_x0000_i1030" DrawAspect="Content" ObjectID="_1555337881" r:id="rId23"/>
               </w:object>
             </w:r>
           </w:p>
@@ -1108,7 +1150,7 @@
                 <v:shape id="_x0000_i1031" type="#_x0000_t75" style="width:345.5pt;height:184.5pt" o:ole="">
                   <v:imagedata r:id="rId24" o:title=""/>
                 </v:shape>
-                <o:OLEObject Type="Embed" ProgID="Visio.Drawing.15" ShapeID="_x0000_i1031" DrawAspect="Content" ObjectID="_1555336740" r:id="rId25"/>
+                <o:OLEObject Type="Embed" ProgID="Visio.Drawing.15" ShapeID="_x0000_i1031" DrawAspect="Content" ObjectID="_1555337882" r:id="rId25"/>
               </w:object>
             </w:r>
           </w:p>
@@ -1204,10 +1246,10 @@
                 <w:bCs w:val="0"/>
               </w:rPr>
               <w:object w:dxaOrig="15613" w:dyaOrig="7380">
-                <v:shape id="_x0000_i1032" type="#_x0000_t75" style="width:394pt;height:186pt" o:ole="">
+                <v:shape id="_x0000_i1032" type="#_x0000_t75" style="width:326.5pt;height:154pt" o:ole="">
                   <v:imagedata r:id="rId26" o:title=""/>
                 </v:shape>
-                <o:OLEObject Type="Embed" ProgID="Visio.Drawing.15" ShapeID="_x0000_i1032" DrawAspect="Content" ObjectID="_1555336741" r:id="rId27"/>
+                <o:OLEObject Type="Embed" ProgID="Visio.Drawing.15" ShapeID="_x0000_i1032" DrawAspect="Content" ObjectID="_1555337883" r:id="rId27"/>
               </w:object>
             </w:r>
           </w:p>
@@ -1275,10 +1317,10 @@
                 <w:bCs w:val="0"/>
               </w:rPr>
               <w:object w:dxaOrig="15492" w:dyaOrig="5209">
-                <v:shape id="_x0000_i1033" type="#_x0000_t75" style="width:444pt;height:148.5pt" o:ole="">
+                <v:shape id="_x0000_i1033" type="#_x0000_t75" style="width:389.5pt;height:130.5pt" o:ole="">
                   <v:imagedata r:id="rId28" o:title=""/>
                 </v:shape>
-                <o:OLEObject Type="Embed" ProgID="Visio.Drawing.15" ShapeID="_x0000_i1033" DrawAspect="Content" ObjectID="_1555336742" r:id="rId29"/>
+                <o:OLEObject Type="Embed" ProgID="Visio.Drawing.15" ShapeID="_x0000_i1033" DrawAspect="Content" ObjectID="_1555337884" r:id="rId29"/>
               </w:object>
             </w:r>
           </w:p>
@@ -1365,10 +1407,10 @@
                 <w:bCs w:val="0"/>
               </w:rPr>
               <w:object w:dxaOrig="15636" w:dyaOrig="9193">
-                <v:shape id="_x0000_i1034" type="#_x0000_t75" style="width:380.5pt;height:224pt" o:ole="">
+                <v:shape id="_x0000_i1034" type="#_x0000_t75" style="width:301pt;height:177pt" o:ole="">
                   <v:imagedata r:id="rId30" o:title=""/>
                 </v:shape>
-                <o:OLEObject Type="Embed" ProgID="Visio.Drawing.15" ShapeID="_x0000_i1034" DrawAspect="Content" ObjectID="_1555336743" r:id="rId31"/>
+                <o:OLEObject Type="Embed" ProgID="Visio.Drawing.15" ShapeID="_x0000_i1034" DrawAspect="Content" ObjectID="_1555337885" r:id="rId31"/>
               </w:object>
             </w:r>
           </w:p>
@@ -1437,10 +1479,10 @@
                 <w:bCs w:val="0"/>
               </w:rPr>
               <w:object w:dxaOrig="15636" w:dyaOrig="9193">
-                <v:shape id="_x0000_i1035" type="#_x0000_t75" style="width:406pt;height:239pt" o:ole="">
+                <v:shape id="_x0000_i1035" type="#_x0000_t75" style="width:364.5pt;height:214pt" o:ole="">
                   <v:imagedata r:id="rId32" o:title=""/>
                 </v:shape>
-                <o:OLEObject Type="Embed" ProgID="Visio.Drawing.15" ShapeID="_x0000_i1035" DrawAspect="Content" ObjectID="_1555336744" r:id="rId33"/>
+                <o:OLEObject Type="Embed" ProgID="Visio.Drawing.15" ShapeID="_x0000_i1035" DrawAspect="Content" ObjectID="_1555337886" r:id="rId33"/>
               </w:object>
             </w:r>
           </w:p>
@@ -1497,10 +1539,10 @@
                 <w:bCs w:val="0"/>
               </w:rPr>
               <w:object w:dxaOrig="15372" w:dyaOrig="8869">
-                <v:shape id="_x0000_i1036" type="#_x0000_t75" style="width:324.5pt;height:187pt" o:ole="">
+                <v:shape id="_x0000_i1036" type="#_x0000_t75" style="width:338pt;height:195pt" o:ole="">
                   <v:imagedata r:id="rId34" o:title=""/>
                 </v:shape>
-                <o:OLEObject Type="Embed" ProgID="Visio.Drawing.15" ShapeID="_x0000_i1036" DrawAspect="Content" ObjectID="_1555336745" r:id="rId35"/>
+                <o:OLEObject Type="Embed" ProgID="Visio.Drawing.15" ShapeID="_x0000_i1036" DrawAspect="Content" ObjectID="_1555337887" r:id="rId35"/>
               </w:object>
             </w:r>
           </w:p>
@@ -1537,6 +1579,22 @@
               </w:rPr>
               <w:t xml:space="preserve"> e selezionare i gruppi a cui inviare l’email. Tramite il campo messaggio l’utente potrà indicare il messaggio da inviare.</w:t>
             </w:r>
+          </w:p>
+          <w:p>
+            <w:pPr>
+              <w:pStyle w:val="Nessunaspaziatura"/>
+              <w:rPr>
+                <w:b w:val="0"/>
+              </w:rPr>
+            </w:pPr>
+          </w:p>
+          <w:p>
+            <w:pPr>
+              <w:pStyle w:val="Nessunaspaziatura"/>
+              <w:rPr>
+                <w:b w:val="0"/>
+              </w:rPr>
+            </w:pPr>
           </w:p>
           <w:p>
             <w:pPr>
@@ -1563,7 +1621,7 @@
                 <v:shape id="_x0000_i1037" type="#_x0000_t75" style="width:381pt;height:2in" o:ole="">
                   <v:imagedata r:id="rId36" o:title=""/>
                 </v:shape>
-                <o:OLEObject Type="Embed" ProgID="Visio.Drawing.15" ShapeID="_x0000_i1037" DrawAspect="Content" ObjectID="_1555336746" r:id="rId37"/>
+                <o:OLEObject Type="Embed" ProgID="Visio.Drawing.15" ShapeID="_x0000_i1037" DrawAspect="Content" ObjectID="_1555337888" r:id="rId37"/>
               </w:object>
             </w:r>
           </w:p>
@@ -1629,6 +1687,104 @@
                 <w:b w:val="0"/>
               </w:rPr>
               <w:t xml:space="preserve"> menu dove si seleziona un gruppo. Nel momento in cui si seleziona il gruppo il “menu di email” verrà modificato selezionando già le email presenti in quel gruppo. Tramite il tasto salva si potrà salvare il gruppo e tramite il tasto elimina eliminarlo. Ci sarà una conferma per eliminarlo.</w:t>
+            </w:r>
+          </w:p>
+          <w:p>
+            <w:pPr>
+              <w:pStyle w:val="Nessunaspaziatura"/>
+              <w:rPr>
+                <w:b w:val="0"/>
+              </w:rPr>
+            </w:pPr>
+          </w:p>
+          <w:p>
+            <w:pPr>
+              <w:pStyle w:val="Nessunaspaziatura"/>
+              <w:rPr>
+                <w:b w:val="0"/>
+              </w:rPr>
+            </w:pPr>
+            <w:r>
+              <w:rPr>
+                <w:b w:val="0"/>
+              </w:rPr>
+              <w:t>Questi sono momentaneamente le interfacce che ho fatto, non penso ce ne saranno altre, domani rifletterò un attimo se ne mancano.</w:t>
+            </w:r>
+          </w:p>
+          <w:p>
+            <w:pPr>
+              <w:pStyle w:val="Nessunaspaziatura"/>
+              <w:rPr>
+                <w:b w:val="0"/>
+              </w:rPr>
+            </w:pPr>
+          </w:p>
+          <w:p>
+            <w:pPr>
+              <w:pStyle w:val="Nessunaspaziatura"/>
+              <w:rPr>
+                <w:b w:val="0"/>
+              </w:rPr>
+            </w:pPr>
+            <w:r>
+              <w:rPr>
+                <w:b w:val="0"/>
+              </w:rPr>
+              <w:t xml:space="preserve">Alle 15:00 è arrivato il mio perito, adriano </w:t>
+            </w:r>
+            <w:proofErr w:type="spellStart"/>
+            <w:r>
+              <w:rPr>
+                <w:b w:val="0"/>
+              </w:rPr>
+              <w:t>Varetta</w:t>
+            </w:r>
+            <w:proofErr w:type="spellEnd"/>
+            <w:r>
+              <w:rPr>
+                <w:b w:val="0"/>
+              </w:rPr>
+              <w:t xml:space="preserve">, con cui ho discusso velocemente del progetto. Mi è stato fatto notare che manca l’univocità dell’apprendista perciò dopo aver concluso con il perito ho chiamato il mio responsabile </w:t>
+            </w:r>
+            <w:r>
+              <w:rPr>
+                <w:b w:val="0"/>
+              </w:rPr>
+              <w:t xml:space="preserve">Fabrizio </w:t>
+            </w:r>
+            <w:proofErr w:type="spellStart"/>
+            <w:r>
+              <w:rPr>
+                <w:b w:val="0"/>
+              </w:rPr>
+              <w:t>Valsangiacomo</w:t>
+            </w:r>
+            <w:proofErr w:type="spellEnd"/>
+            <w:r>
+              <w:rPr>
+                <w:b w:val="0"/>
+              </w:rPr>
+              <w:t xml:space="preserve"> </w:t>
+            </w:r>
+            <w:r>
+              <w:rPr>
+                <w:b w:val="0"/>
+              </w:rPr>
+              <w:t xml:space="preserve">chiedendo se fosse possibile avere nel file </w:t>
+            </w:r>
+            <w:proofErr w:type="spellStart"/>
+            <w:r>
+              <w:rPr>
+                <w:b w:val="0"/>
+              </w:rPr>
+              <w:t>csv</w:t>
+            </w:r>
+            <w:proofErr w:type="spellEnd"/>
+            <w:r>
+              <w:rPr>
+                <w:b w:val="0"/>
+              </w:rPr>
+              <w:t xml:space="preserve"> esportato anche il codice dell’apprendista e mi è stato fatto notare che quel campo è già presente ovvero “numero contratto”. Mi è stato detto che prima del “.” è indicato l’anno di inizio e in seguito al “.” un identificativo annuale. Ho quindi pensato velocemente al fatto di togliere il “.” e utilizzare il numero come chiave primaria. Ovviamente dopo l’aggiunta dello “0” in caso di necessità.</w:t>
             </w:r>
           </w:p>
         </w:tc>
@@ -1825,6 +1981,13 @@
                 <w:bCs w:val="0"/>
               </w:rPr>
               <w:t>Concludere eventuali interfacce e iniziare a lavorare sulla progettazione del database.</w:t>
+            </w:r>
+            <w:r>
+              <w:rPr>
+                <w:b w:val="0"/>
+                <w:bCs w:val="0"/>
+              </w:rPr>
+              <w:t xml:space="preserve"> Iniziare a inserire la progettazione nella documentazione</w:t>
             </w:r>
           </w:p>
         </w:tc>
@@ -1942,7 +2105,7 @@
         <w:noProof/>
         <w:lang w:val="it-IT"/>
       </w:rPr>
-      <w:t>6</w:t>
+      <w:t>2</w:t>
     </w:r>
     <w:r>
       <w:fldChar w:fldCharType="end"/>
@@ -1950,14 +2113,27 @@
     <w:r>
       <w:t>/</w:t>
     </w:r>
-    <w:fldSimple w:instr=" NUMPAGES  \* Arabic  \* MERGEFORMAT ">
-      <w:r>
-        <w:rPr>
-          <w:noProof/>
-        </w:rPr>
-        <w:t>8</w:t>
-      </w:r>
-    </w:fldSimple>
+    <w:r>
+      <w:fldChar w:fldCharType="begin"/>
+    </w:r>
+    <w:r>
+      <w:instrText xml:space="preserve"> NUMPAGES  \* Arabic  \* MERGEFORMAT </w:instrText>
+    </w:r>
+    <w:r>
+      <w:fldChar w:fldCharType="separate"/>
+    </w:r>
+    <w:r>
+      <w:rPr>
+        <w:noProof/>
+      </w:rPr>
+      <w:t>8</w:t>
+    </w:r>
+    <w:r>
+      <w:rPr>
+        <w:noProof/>
+      </w:rPr>
+      <w:fldChar w:fldCharType="end"/>
+    </w:r>
   </w:p>
 </w:ftr>
 </file>
@@ -5223,6 +5399,7 @@
     <w:rsid w:val="00304ECD"/>
     <w:rsid w:val="00367A94"/>
     <w:rsid w:val="00392F29"/>
+    <w:rsid w:val="003B63FB"/>
     <w:rsid w:val="003F5C32"/>
     <w:rsid w:val="00417A30"/>
     <w:rsid w:val="004E2C9B"/>
@@ -5239,11 +5416,13 @@
     <w:rsid w:val="00754822"/>
     <w:rsid w:val="007778E5"/>
     <w:rsid w:val="007839C7"/>
+    <w:rsid w:val="007B5615"/>
     <w:rsid w:val="007E2877"/>
     <w:rsid w:val="00866671"/>
     <w:rsid w:val="008A6626"/>
     <w:rsid w:val="008B4A4C"/>
     <w:rsid w:val="00914221"/>
+    <w:rsid w:val="009168E5"/>
     <w:rsid w:val="00917E6C"/>
     <w:rsid w:val="00923218"/>
     <w:rsid w:val="0093189D"/>
@@ -6061,7 +6240,7 @@
 </file>
 
 <file path=customXml/itemProps1.xml><?xml version="1.0" encoding="utf-8"?>
-<ds:datastoreItem xmlns:ds="http://schemas.openxmlformats.org/officeDocument/2006/customXml" ds:itemID="{657987DC-B725-437E-849D-3EC44E0205D0}">
+<ds:datastoreItem xmlns:ds="http://schemas.openxmlformats.org/officeDocument/2006/customXml" ds:itemID="{8FC80095-DE70-4B64-B277-8B4F8CA4C1A8}">
   <ds:schemaRefs>
     <ds:schemaRef ds:uri="http://schemas.openxmlformats.org/officeDocument/2006/bibliography"/>
   </ds:schemaRefs>

</xml_diff>